<commit_message>
added bonus part to report and final touches
</commit_message>
<xml_diff>
--- a/CMPS 270 Project Report.docx
+++ b/CMPS 270 Project Report.docx
@@ -22,17 +22,7 @@
           <w:sz w:val="36"/>
           <w:szCs w:val="36"/>
         </w:rPr>
-        <w:t xml:space="preserve">CMPS 270 Project </w:t>
-      </w:r>
-      <w:r>
-        <w:rPr>
-          <w:rFonts w:ascii="Times New Roman" w:hAnsi="Times New Roman" w:cs="Times New Roman"/>
-          <w:b/>
-          <w:bCs/>
-          <w:sz w:val="36"/>
-          <w:szCs w:val="36"/>
-        </w:rPr>
-        <w:t>Report</w:t>
+        <w:t>CMPS 270 Project Report</w:t>
       </w:r>
     </w:p>
     <w:p>
@@ -59,27 +49,7 @@
           <w:sz w:val="28"/>
           <w:szCs w:val="28"/>
         </w:rPr>
-        <w:t xml:space="preserve">Bot </w:t>
-      </w:r>
-      <w:r>
-        <w:rPr>
-          <w:rFonts w:ascii="Times New Roman" w:hAnsi="Times New Roman" w:cs="Times New Roman"/>
-          <w:b/>
-          <w:bCs/>
-          <w:sz w:val="28"/>
-          <w:szCs w:val="28"/>
-        </w:rPr>
-        <w:t>Strategy</w:t>
-      </w:r>
-      <w:r>
-        <w:rPr>
-          <w:rFonts w:ascii="Times New Roman" w:hAnsi="Times New Roman" w:cs="Times New Roman"/>
-          <w:b/>
-          <w:bCs/>
-          <w:sz w:val="28"/>
-          <w:szCs w:val="28"/>
-        </w:rPr>
-        <w:t>:</w:t>
+        <w:t>Bot Strategy:</w:t>
       </w:r>
     </w:p>
     <w:p>
@@ -102,7 +72,23 @@
           <w:sz w:val="24"/>
           <w:szCs w:val="24"/>
         </w:rPr>
-        <w:t>The hard Bot will proceed as follows:</w:t>
+        <w:t>If the Bot has a chance to finish the game</w:t>
+      </w:r>
+      <w:r>
+        <w:rPr>
+          <w:rFonts w:ascii="Times New Roman" w:hAnsi="Times New Roman" w:cs="Times New Roman"/>
+          <w:sz w:val="24"/>
+          <w:szCs w:val="24"/>
+        </w:rPr>
+        <w:t xml:space="preserve"> in the beginning</w:t>
+      </w:r>
+      <w:r>
+        <w:rPr>
+          <w:rFonts w:ascii="Times New Roman" w:hAnsi="Times New Roman" w:cs="Times New Roman"/>
+          <w:sz w:val="24"/>
+          <w:szCs w:val="24"/>
+        </w:rPr>
+        <w:t>, he will do so.</w:t>
       </w:r>
     </w:p>
     <w:p>
@@ -125,134 +111,7 @@
           <w:sz w:val="24"/>
           <w:szCs w:val="24"/>
         </w:rPr>
-        <w:t>I</w:t>
-      </w:r>
-      <w:r>
-        <w:rPr>
-          <w:rFonts w:ascii="Times New Roman" w:hAnsi="Times New Roman" w:cs="Times New Roman"/>
-          <w:sz w:val="24"/>
-          <w:szCs w:val="24"/>
-        </w:rPr>
-        <w:t xml:space="preserve">f the Bot has a chance to finish the </w:t>
-      </w:r>
-      <w:r>
-        <w:rPr>
-          <w:rFonts w:ascii="Times New Roman" w:hAnsi="Times New Roman" w:cs="Times New Roman"/>
-          <w:sz w:val="24"/>
-          <w:szCs w:val="24"/>
-        </w:rPr>
-        <w:t>game</w:t>
-      </w:r>
-      <w:r>
-        <w:rPr>
-          <w:rFonts w:ascii="Times New Roman" w:hAnsi="Times New Roman" w:cs="Times New Roman"/>
-          <w:sz w:val="24"/>
-          <w:szCs w:val="24"/>
-        </w:rPr>
-        <w:t xml:space="preserve"> in the beginning</w:t>
-      </w:r>
-      <w:r>
-        <w:rPr>
-          <w:rFonts w:ascii="Times New Roman" w:hAnsi="Times New Roman" w:cs="Times New Roman"/>
-          <w:sz w:val="24"/>
-          <w:szCs w:val="24"/>
-        </w:rPr>
-        <w:t>,</w:t>
-      </w:r>
-      <w:r>
-        <w:rPr>
-          <w:rFonts w:ascii="Times New Roman" w:hAnsi="Times New Roman" w:cs="Times New Roman"/>
-          <w:sz w:val="24"/>
-          <w:szCs w:val="24"/>
-        </w:rPr>
-        <w:t xml:space="preserve"> he will </w:t>
-      </w:r>
-      <w:r>
-        <w:rPr>
-          <w:rFonts w:ascii="Times New Roman" w:hAnsi="Times New Roman" w:cs="Times New Roman"/>
-          <w:sz w:val="24"/>
-          <w:szCs w:val="24"/>
-        </w:rPr>
-        <w:t>do so</w:t>
-      </w:r>
-      <w:r>
-        <w:rPr>
-          <w:rFonts w:ascii="Times New Roman" w:hAnsi="Times New Roman" w:cs="Times New Roman"/>
-          <w:sz w:val="24"/>
-          <w:szCs w:val="24"/>
-        </w:rPr>
-        <w:t>.</w:t>
-      </w:r>
-    </w:p>
-    <w:p>
-      <w:pPr>
-        <w:pStyle w:val="ListParagraph"/>
-        <w:numPr>
-          <w:ilvl w:val="0"/>
-          <w:numId w:val="4"/>
-        </w:numPr>
-        <w:spacing w:line="360" w:lineRule="auto"/>
-        <w:rPr>
-          <w:rFonts w:ascii="Times New Roman" w:hAnsi="Times New Roman" w:cs="Times New Roman"/>
-          <w:sz w:val="24"/>
-          <w:szCs w:val="24"/>
-        </w:rPr>
-      </w:pPr>
-      <w:r>
-        <w:rPr>
-          <w:rFonts w:ascii="Times New Roman" w:hAnsi="Times New Roman" w:cs="Times New Roman"/>
-          <w:sz w:val="24"/>
-          <w:szCs w:val="24"/>
-        </w:rPr>
-        <w:t xml:space="preserve">The Bot will get the available list of words he can choose from, then he will pick the word </w:t>
-      </w:r>
-      <w:r>
-        <w:rPr>
-          <w:rFonts w:ascii="Times New Roman" w:hAnsi="Times New Roman" w:cs="Times New Roman"/>
-          <w:sz w:val="24"/>
-          <w:szCs w:val="24"/>
-        </w:rPr>
-        <w:t>that gives him</w:t>
-      </w:r>
-      <w:r>
-        <w:rPr>
-          <w:rFonts w:ascii="Times New Roman" w:hAnsi="Times New Roman" w:cs="Times New Roman"/>
-          <w:sz w:val="24"/>
-          <w:szCs w:val="24"/>
-        </w:rPr>
-        <w:t xml:space="preserve"> the highest probability </w:t>
-      </w:r>
-      <w:r>
-        <w:rPr>
-          <w:rFonts w:ascii="Times New Roman" w:hAnsi="Times New Roman" w:cs="Times New Roman"/>
-          <w:sz w:val="24"/>
-          <w:szCs w:val="24"/>
-        </w:rPr>
-        <w:t>of winning</w:t>
-      </w:r>
-      <w:r>
-        <w:rPr>
-          <w:rFonts w:ascii="Times New Roman" w:hAnsi="Times New Roman" w:cs="Times New Roman"/>
-          <w:sz w:val="24"/>
-          <w:szCs w:val="24"/>
-        </w:rPr>
-        <w:t xml:space="preserve"> the </w:t>
-      </w:r>
-      <w:r>
-        <w:rPr>
-          <w:rFonts w:ascii="Times New Roman" w:hAnsi="Times New Roman" w:cs="Times New Roman"/>
-          <w:sz w:val="24"/>
-          <w:szCs w:val="24"/>
-        </w:rPr>
-        <w:t>g</w:t>
-      </w:r>
-      <w:r>
-        <w:rPr>
-          <w:rFonts w:ascii="Times New Roman" w:hAnsi="Times New Roman" w:cs="Times New Roman"/>
-          <w:sz w:val="24"/>
-          <w:szCs w:val="24"/>
-        </w:rPr>
-        <w:t>ame.</w:t>
+        <w:t>The Bot will get the available list of words he can choose from, then he will pick the word that gives him the highest probability of winning the game.</w:t>
       </w:r>
     </w:p>
     <w:p>
@@ -302,63 +161,7 @@
           <w:sz w:val="24"/>
           <w:szCs w:val="24"/>
         </w:rPr>
-        <w:t xml:space="preserve">The </w:t>
-      </w:r>
-      <w:r>
-        <w:rPr>
-          <w:rFonts w:ascii="Times New Roman" w:hAnsi="Times New Roman" w:cs="Times New Roman"/>
-          <w:sz w:val="24"/>
-          <w:szCs w:val="24"/>
-        </w:rPr>
-        <w:t>u</w:t>
-      </w:r>
-      <w:r>
-        <w:rPr>
-          <w:rFonts w:ascii="Times New Roman" w:hAnsi="Times New Roman" w:cs="Times New Roman"/>
-          <w:sz w:val="24"/>
-          <w:szCs w:val="24"/>
-        </w:rPr>
-        <w:t>ser starts picking from the list</w:t>
-      </w:r>
-      <w:r>
-        <w:rPr>
-          <w:rFonts w:ascii="Times New Roman" w:hAnsi="Times New Roman" w:cs="Times New Roman"/>
-          <w:sz w:val="24"/>
-          <w:szCs w:val="24"/>
-        </w:rPr>
-        <w:t xml:space="preserve"> and</w:t>
-      </w:r>
-      <w:r>
-        <w:rPr>
-          <w:rFonts w:ascii="Times New Roman" w:hAnsi="Times New Roman" w:cs="Times New Roman"/>
-          <w:sz w:val="24"/>
-          <w:szCs w:val="24"/>
-        </w:rPr>
-        <w:t xml:space="preserve"> he </w:t>
-      </w:r>
-      <w:r>
-        <w:rPr>
-          <w:rFonts w:ascii="Times New Roman" w:hAnsi="Times New Roman" w:cs="Times New Roman"/>
-          <w:sz w:val="24"/>
-          <w:szCs w:val="24"/>
-        </w:rPr>
-        <w:t>chooses</w:t>
-      </w:r>
-      <w:r>
-        <w:rPr>
-          <w:rFonts w:ascii="Times New Roman" w:hAnsi="Times New Roman" w:cs="Times New Roman"/>
-          <w:sz w:val="24"/>
-          <w:szCs w:val="24"/>
-        </w:rPr>
-        <w:t>: impedimenta</w:t>
-      </w:r>
-      <w:r>
-        <w:rPr>
-          <w:rFonts w:ascii="Times New Roman" w:hAnsi="Times New Roman" w:cs="Times New Roman"/>
-          <w:sz w:val="24"/>
-          <w:szCs w:val="24"/>
-        </w:rPr>
-        <w:t xml:space="preserve">. </w:t>
+        <w:t xml:space="preserve">The user starts picking from the list and he chooses: impedimenta. </w:t>
       </w:r>
     </w:p>
     <w:p>
@@ -381,31 +184,7 @@
           <w:sz w:val="24"/>
           <w:szCs w:val="24"/>
         </w:rPr>
-        <w:t>The available</w:t>
-      </w:r>
-      <w:r>
-        <w:rPr>
-          <w:rFonts w:ascii="Times New Roman" w:hAnsi="Times New Roman" w:cs="Times New Roman"/>
-          <w:sz w:val="24"/>
-          <w:szCs w:val="24"/>
-        </w:rPr>
-        <w:t xml:space="preserve"> Bot </w:t>
-      </w:r>
-      <w:r>
-        <w:rPr>
-          <w:rFonts w:ascii="Times New Roman" w:hAnsi="Times New Roman" w:cs="Times New Roman"/>
-          <w:sz w:val="24"/>
-          <w:szCs w:val="24"/>
-        </w:rPr>
-        <w:t>words are: accio, aguamenti, alohomora, aparecium, avadaKedavra, avifors, and avis.</w:t>
-      </w:r>
-      <w:r>
-        <w:rPr>
-          <w:rFonts w:ascii="Times New Roman" w:hAnsi="Times New Roman" w:cs="Times New Roman"/>
-          <w:sz w:val="24"/>
-          <w:szCs w:val="24"/>
-        </w:rPr>
-        <w:t xml:space="preserve"> </w:t>
+        <w:t xml:space="preserve">The available Bot words are: accio, aguamenti, alohomora, aparecium, avadaKedavra, avifors, and avis. </w:t>
       </w:r>
     </w:p>
     <w:p>
@@ -428,39 +207,7 @@
           <w:sz w:val="24"/>
           <w:szCs w:val="24"/>
         </w:rPr>
-        <w:t xml:space="preserve">The </w:t>
-      </w:r>
-      <w:r>
-        <w:rPr>
-          <w:rFonts w:ascii="Times New Roman" w:hAnsi="Times New Roman" w:cs="Times New Roman"/>
-          <w:sz w:val="24"/>
-          <w:szCs w:val="24"/>
-        </w:rPr>
-        <w:t>B</w:t>
-      </w:r>
-      <w:r>
-        <w:rPr>
-          <w:rFonts w:ascii="Times New Roman" w:hAnsi="Times New Roman" w:cs="Times New Roman"/>
-          <w:sz w:val="24"/>
-          <w:szCs w:val="24"/>
-        </w:rPr>
-        <w:t>ot in this case will examine all his available words and will check the available user words for each word</w:t>
-      </w:r>
-      <w:r>
-        <w:rPr>
-          <w:rFonts w:ascii="Times New Roman" w:hAnsi="Times New Roman" w:cs="Times New Roman"/>
-          <w:sz w:val="24"/>
-          <w:szCs w:val="24"/>
-        </w:rPr>
-        <w:t>.</w:t>
-      </w:r>
-      <w:r>
-        <w:rPr>
-          <w:rFonts w:ascii="Times New Roman" w:hAnsi="Times New Roman" w:cs="Times New Roman"/>
-          <w:sz w:val="24"/>
-          <w:szCs w:val="24"/>
-        </w:rPr>
-        <w:t xml:space="preserve"> </w:t>
+        <w:t xml:space="preserve">The Bot in this case will examine all his available words and will check the available user words for each word. </w:t>
       </w:r>
     </w:p>
     <w:p>
@@ -483,15 +230,7 @@
           <w:sz w:val="24"/>
           <w:szCs w:val="24"/>
         </w:rPr>
-        <w:t>I</w:t>
-      </w:r>
-      <w:r>
-        <w:rPr>
-          <w:rFonts w:ascii="Times New Roman" w:hAnsi="Times New Roman" w:cs="Times New Roman"/>
-          <w:sz w:val="24"/>
-          <w:szCs w:val="24"/>
-        </w:rPr>
-        <w:t>f the bot chooses accio</w:t>
+        <w:t>If the bot chooses accio</w:t>
       </w:r>
       <w:r>
         <w:rPr>
@@ -523,23 +262,7 @@
           <w:sz w:val="24"/>
           <w:szCs w:val="24"/>
         </w:rPr>
-        <w:t xml:space="preserve">e will get the available </w:t>
-      </w:r>
-      <w:r>
-        <w:rPr>
-          <w:rFonts w:ascii="Times New Roman" w:hAnsi="Times New Roman" w:cs="Times New Roman"/>
-          <w:sz w:val="24"/>
-          <w:szCs w:val="24"/>
-        </w:rPr>
-        <w:t>u</w:t>
-      </w:r>
-      <w:r>
-        <w:rPr>
-          <w:rFonts w:ascii="Times New Roman" w:hAnsi="Times New Roman" w:cs="Times New Roman"/>
-          <w:sz w:val="24"/>
-          <w:szCs w:val="24"/>
-        </w:rPr>
-        <w:t>se</w:t>
+        <w:t>e will get the available use</w:t>
       </w:r>
       <w:r>
         <w:rPr>
@@ -809,15 +532,7 @@
           <w:sz w:val="24"/>
           <w:szCs w:val="24"/>
         </w:rPr>
-        <w:t xml:space="preserve">, that ends the game due to no other word starting with </w:t>
-      </w:r>
-      <w:r>
-        <w:rPr>
-          <w:rFonts w:ascii="Times New Roman" w:hAnsi="Times New Roman" w:cs="Times New Roman"/>
-          <w:sz w:val="24"/>
-          <w:szCs w:val="24"/>
-        </w:rPr>
-        <w:t>"y"</w:t>
+        <w:t>, that ends the game due to no other word starting with "y"</w:t>
       </w:r>
       <w:r>
         <w:rPr>
@@ -986,15 +701,7 @@
           <w:sz w:val="24"/>
           <w:szCs w:val="24"/>
         </w:rPr>
-        <w:t>"</w:t>
-      </w:r>
-      <w:r>
-        <w:rPr>
-          <w:rFonts w:ascii="Times New Roman" w:hAnsi="Times New Roman" w:cs="Times New Roman"/>
-          <w:sz w:val="24"/>
-          <w:szCs w:val="24"/>
-        </w:rPr>
-        <w:t>,</w:t>
+        <w:t>",</w:t>
       </w:r>
       <w:r>
         <w:rPr>
@@ -1018,15 +725,7 @@
           <w:sz w:val="24"/>
           <w:szCs w:val="24"/>
         </w:rPr>
-        <w:t>"</w:t>
-      </w:r>
-      <w:r>
-        <w:rPr>
-          <w:rFonts w:ascii="Times New Roman" w:hAnsi="Times New Roman" w:cs="Times New Roman"/>
-          <w:sz w:val="24"/>
-          <w:szCs w:val="24"/>
-        </w:rPr>
-        <w:t>.</w:t>
+        <w:t>".</w:t>
       </w:r>
       <w:r>
         <w:rPr>
@@ -1287,23 +986,7 @@
           <w:sz w:val="24"/>
           <w:szCs w:val="24"/>
         </w:rPr>
-        <w:t xml:space="preserve">lowest </w:t>
-      </w:r>
-      <w:r>
-        <w:rPr>
-          <w:rFonts w:ascii="Times New Roman" w:hAnsi="Times New Roman" w:cs="Times New Roman"/>
-          <w:sz w:val="24"/>
-          <w:szCs w:val="24"/>
-        </w:rPr>
-        <w:t>probability</w:t>
-      </w:r>
-      <w:r>
-        <w:rPr>
-          <w:rFonts w:ascii="Times New Roman" w:hAnsi="Times New Roman" w:cs="Times New Roman"/>
-          <w:sz w:val="24"/>
-          <w:szCs w:val="24"/>
-        </w:rPr>
-        <w:t xml:space="preserve"> </w:t>
+        <w:t xml:space="preserve">lowest probability </w:t>
       </w:r>
       <w:r>
         <w:rPr>
@@ -1657,6 +1340,121 @@
         </w:rPr>
         <w:t>, so the Bot will choose obliviate.</w:t>
       </w:r>
+    </w:p>
+    <w:p>
+      <w:pPr>
+        <w:pStyle w:val="ListParagraph"/>
+        <w:numPr>
+          <w:ilvl w:val="0"/>
+          <w:numId w:val="3"/>
+        </w:numPr>
+        <w:spacing w:line="360" w:lineRule="auto"/>
+        <w:rPr>
+          <w:rFonts w:ascii="Times New Roman" w:hAnsi="Times New Roman" w:cs="Times New Roman"/>
+          <w:b/>
+          <w:bCs/>
+          <w:sz w:val="28"/>
+          <w:szCs w:val="28"/>
+        </w:rPr>
+      </w:pPr>
+      <w:r>
+        <w:rPr>
+          <w:rFonts w:ascii="Times New Roman" w:hAnsi="Times New Roman" w:cs="Times New Roman"/>
+          <w:b/>
+          <w:bCs/>
+          <w:sz w:val="28"/>
+          <w:szCs w:val="28"/>
+        </w:rPr>
+        <w:t>Bonus Part:</w:t>
+      </w:r>
+    </w:p>
+    <w:p>
+      <w:pPr>
+        <w:pStyle w:val="ListParagraph"/>
+        <w:numPr>
+          <w:ilvl w:val="0"/>
+          <w:numId w:val="6"/>
+        </w:numPr>
+        <w:spacing w:line="360" w:lineRule="auto"/>
+        <w:rPr>
+          <w:rFonts w:ascii="Times New Roman" w:hAnsi="Times New Roman" w:cs="Times New Roman"/>
+          <w:b/>
+          <w:bCs/>
+          <w:sz w:val="28"/>
+          <w:szCs w:val="28"/>
+        </w:rPr>
+      </w:pPr>
+      <w:r>
+        <w:rPr>
+          <w:rFonts w:ascii="Times New Roman" w:hAnsi="Times New Roman" w:cs="Times New Roman"/>
+          <w:sz w:val="24"/>
+          <w:szCs w:val="24"/>
+        </w:rPr>
+        <w:t>The hard Bot will work as the default one stated above.</w:t>
+      </w:r>
+    </w:p>
+    <w:p>
+      <w:pPr>
+        <w:pStyle w:val="ListParagraph"/>
+        <w:numPr>
+          <w:ilvl w:val="0"/>
+          <w:numId w:val="6"/>
+        </w:numPr>
+        <w:spacing w:line="360" w:lineRule="auto"/>
+        <w:rPr>
+          <w:rFonts w:ascii="Times New Roman" w:hAnsi="Times New Roman" w:cs="Times New Roman"/>
+          <w:b/>
+          <w:bCs/>
+          <w:sz w:val="28"/>
+          <w:szCs w:val="28"/>
+        </w:rPr>
+      </w:pPr>
+      <w:r>
+        <w:rPr>
+          <w:rFonts w:ascii="Times New Roman" w:hAnsi="Times New Roman" w:cs="Times New Roman"/>
+          <w:sz w:val="24"/>
+          <w:szCs w:val="24"/>
+        </w:rPr>
+        <w:t>The medium Bot will attempt after every 3 moves to finish the game with a winning word.</w:t>
+      </w:r>
+    </w:p>
+    <w:p>
+      <w:pPr>
+        <w:pStyle w:val="ListParagraph"/>
+        <w:numPr>
+          <w:ilvl w:val="0"/>
+          <w:numId w:val="6"/>
+        </w:numPr>
+        <w:spacing w:line="360" w:lineRule="auto"/>
+        <w:rPr>
+          <w:rFonts w:ascii="Times New Roman" w:hAnsi="Times New Roman" w:cs="Times New Roman"/>
+          <w:b/>
+          <w:bCs/>
+          <w:sz w:val="28"/>
+          <w:szCs w:val="28"/>
+        </w:rPr>
+      </w:pPr>
+      <w:r>
+        <w:rPr>
+          <w:rFonts w:ascii="Times New Roman" w:hAnsi="Times New Roman" w:cs="Times New Roman"/>
+          <w:sz w:val="24"/>
+          <w:szCs w:val="24"/>
+        </w:rPr>
+        <w:t>The easy Bot helps the opponent win the game by using a word that would give the opponent a chance to finish the game.</w:t>
+      </w:r>
+    </w:p>
+    <w:p>
+      <w:pPr>
+        <w:pStyle w:val="ListParagraph"/>
+        <w:spacing w:line="360" w:lineRule="auto"/>
+        <w:rPr>
+          <w:rFonts w:ascii="Times New Roman" w:hAnsi="Times New Roman" w:cs="Times New Roman"/>
+          <w:b/>
+          <w:bCs/>
+          <w:sz w:val="28"/>
+          <w:szCs w:val="28"/>
+        </w:rPr>
+      </w:pPr>
     </w:p>
     <w:sectPr>
       <w:pgSz w:w="12240" w:h="15840"/>
@@ -1673,7 +1471,7 @@
   <w:abstractNum w:abstractNumId="0" w15:restartNumberingAfterBreak="0">
     <w:nsid w:val="009D38AB"/>
     <w:multiLevelType w:val="hybridMultilevel"/>
-    <w:tmpl w:val="876C9C74"/>
+    <w:tmpl w:val="7E8A173E"/>
     <w:lvl w:ilvl="0" w:tplc="0409000B">
       <w:start w:val="1"/>
       <w:numFmt w:val="bullet"/>
@@ -1784,6 +1582,119 @@
     </w:lvl>
   </w:abstractNum>
   <w:abstractNum w:abstractNumId="1" w15:restartNumberingAfterBreak="0">
+    <w:nsid w:val="052041D4"/>
+    <w:multiLevelType w:val="hybridMultilevel"/>
+    <w:tmpl w:val="C1AC58B2"/>
+    <w:lvl w:ilvl="0" w:tplc="04090001">
+      <w:start w:val="1"/>
+      <w:numFmt w:val="bullet"/>
+      <w:lvlText w:val=""/>
+      <w:lvlJc w:val="left"/>
+      <w:pPr>
+        <w:ind w:left="720" w:hanging="360"/>
+      </w:pPr>
+      <w:rPr>
+        <w:rFonts w:ascii="Symbol" w:hAnsi="Symbol" w:hint="default"/>
+      </w:rPr>
+    </w:lvl>
+    <w:lvl w:ilvl="1" w:tplc="FFFFFFFF" w:tentative="1">
+      <w:start w:val="1"/>
+      <w:numFmt w:val="bullet"/>
+      <w:lvlText w:val="o"/>
+      <w:lvlJc w:val="left"/>
+      <w:pPr>
+        <w:ind w:left="1440" w:hanging="360"/>
+      </w:pPr>
+      <w:rPr>
+        <w:rFonts w:ascii="Courier New" w:hAnsi="Courier New" w:cs="Courier New" w:hint="default"/>
+      </w:rPr>
+    </w:lvl>
+    <w:lvl w:ilvl="2" w:tplc="FFFFFFFF" w:tentative="1">
+      <w:start w:val="1"/>
+      <w:numFmt w:val="bullet"/>
+      <w:lvlText w:val=""/>
+      <w:lvlJc w:val="left"/>
+      <w:pPr>
+        <w:ind w:left="2160" w:hanging="360"/>
+      </w:pPr>
+      <w:rPr>
+        <w:rFonts w:ascii="Wingdings" w:hAnsi="Wingdings" w:hint="default"/>
+      </w:rPr>
+    </w:lvl>
+    <w:lvl w:ilvl="3" w:tplc="FFFFFFFF" w:tentative="1">
+      <w:start w:val="1"/>
+      <w:numFmt w:val="bullet"/>
+      <w:lvlText w:val=""/>
+      <w:lvlJc w:val="left"/>
+      <w:pPr>
+        <w:ind w:left="2880" w:hanging="360"/>
+      </w:pPr>
+      <w:rPr>
+        <w:rFonts w:ascii="Symbol" w:hAnsi="Symbol" w:hint="default"/>
+      </w:rPr>
+    </w:lvl>
+    <w:lvl w:ilvl="4" w:tplc="FFFFFFFF" w:tentative="1">
+      <w:start w:val="1"/>
+      <w:numFmt w:val="bullet"/>
+      <w:lvlText w:val="o"/>
+      <w:lvlJc w:val="left"/>
+      <w:pPr>
+        <w:ind w:left="3600" w:hanging="360"/>
+      </w:pPr>
+      <w:rPr>
+        <w:rFonts w:ascii="Courier New" w:hAnsi="Courier New" w:cs="Courier New" w:hint="default"/>
+      </w:rPr>
+    </w:lvl>
+    <w:lvl w:ilvl="5" w:tplc="FFFFFFFF" w:tentative="1">
+      <w:start w:val="1"/>
+      <w:numFmt w:val="bullet"/>
+      <w:lvlText w:val=""/>
+      <w:lvlJc w:val="left"/>
+      <w:pPr>
+        <w:ind w:left="4320" w:hanging="360"/>
+      </w:pPr>
+      <w:rPr>
+        <w:rFonts w:ascii="Wingdings" w:hAnsi="Wingdings" w:hint="default"/>
+      </w:rPr>
+    </w:lvl>
+    <w:lvl w:ilvl="6" w:tplc="FFFFFFFF" w:tentative="1">
+      <w:start w:val="1"/>
+      <w:numFmt w:val="bullet"/>
+      <w:lvlText w:val=""/>
+      <w:lvlJc w:val="left"/>
+      <w:pPr>
+        <w:ind w:left="5040" w:hanging="360"/>
+      </w:pPr>
+      <w:rPr>
+        <w:rFonts w:ascii="Symbol" w:hAnsi="Symbol" w:hint="default"/>
+      </w:rPr>
+    </w:lvl>
+    <w:lvl w:ilvl="7" w:tplc="FFFFFFFF" w:tentative="1">
+      <w:start w:val="1"/>
+      <w:numFmt w:val="bullet"/>
+      <w:lvlText w:val="o"/>
+      <w:lvlJc w:val="left"/>
+      <w:pPr>
+        <w:ind w:left="5760" w:hanging="360"/>
+      </w:pPr>
+      <w:rPr>
+        <w:rFonts w:ascii="Courier New" w:hAnsi="Courier New" w:cs="Courier New" w:hint="default"/>
+      </w:rPr>
+    </w:lvl>
+    <w:lvl w:ilvl="8" w:tplc="FFFFFFFF" w:tentative="1">
+      <w:start w:val="1"/>
+      <w:numFmt w:val="bullet"/>
+      <w:lvlText w:val=""/>
+      <w:lvlJc w:val="left"/>
+      <w:pPr>
+        <w:ind w:left="6480" w:hanging="360"/>
+      </w:pPr>
+      <w:rPr>
+        <w:rFonts w:ascii="Wingdings" w:hAnsi="Wingdings" w:hint="default"/>
+      </w:rPr>
+    </w:lvl>
+  </w:abstractNum>
+  <w:abstractNum w:abstractNumId="2" w15:restartNumberingAfterBreak="0">
     <w:nsid w:val="06EC367A"/>
     <w:multiLevelType w:val="hybridMultilevel"/>
     <w:tmpl w:val="2EEA13D0"/>
@@ -1896,7 +1807,7 @@
       </w:rPr>
     </w:lvl>
   </w:abstractNum>
-  <w:abstractNum w:abstractNumId="2" w15:restartNumberingAfterBreak="0">
+  <w:abstractNum w:abstractNumId="3" w15:restartNumberingAfterBreak="0">
     <w:nsid w:val="1813541D"/>
     <w:multiLevelType w:val="hybridMultilevel"/>
     <w:tmpl w:val="48C2AB3C"/>
@@ -2009,7 +1920,7 @@
       </w:rPr>
     </w:lvl>
   </w:abstractNum>
-  <w:abstractNum w:abstractNumId="3" w15:restartNumberingAfterBreak="0">
+  <w:abstractNum w:abstractNumId="4" w15:restartNumberingAfterBreak="0">
     <w:nsid w:val="29E03FB9"/>
     <w:multiLevelType w:val="hybridMultilevel"/>
     <w:tmpl w:val="DFDA5C7E"/>
@@ -2122,7 +2033,7 @@
       </w:rPr>
     </w:lvl>
   </w:abstractNum>
-  <w:abstractNum w:abstractNumId="4" w15:restartNumberingAfterBreak="0">
+  <w:abstractNum w:abstractNumId="5" w15:restartNumberingAfterBreak="0">
     <w:nsid w:val="29FE2269"/>
     <w:multiLevelType w:val="hybridMultilevel"/>
     <w:tmpl w:val="7E807718"/>
@@ -2236,19 +2147,22 @@
     </w:lvl>
   </w:abstractNum>
   <w:num w:numId="1" w16cid:durableId="1522427791">
-    <w:abstractNumId w:val="3"/>
+    <w:abstractNumId w:val="4"/>
   </w:num>
   <w:num w:numId="2" w16cid:durableId="1667829030">
-    <w:abstractNumId w:val="4"/>
+    <w:abstractNumId w:val="5"/>
   </w:num>
   <w:num w:numId="3" w16cid:durableId="829828175">
     <w:abstractNumId w:val="0"/>
   </w:num>
   <w:num w:numId="4" w16cid:durableId="515004925">
-    <w:abstractNumId w:val="1"/>
+    <w:abstractNumId w:val="2"/>
   </w:num>
   <w:num w:numId="5" w16cid:durableId="113181946">
-    <w:abstractNumId w:val="2"/>
+    <w:abstractNumId w:val="3"/>
+  </w:num>
+  <w:num w:numId="6" w16cid:durableId="787429922">
+    <w:abstractNumId w:val="1"/>
   </w:num>
 </w:numbering>
 </file>

</xml_diff>